<commit_message>
Nominal and Numerical datasets created
</commit_message>
<xml_diff>
--- a/datasets/Changes to data.docx
+++ b/datasets/Changes to data.docx
@@ -6216,6 +6216,2500 @@
       <w:r>
         <w:t>Unskilled resident = unskilled (256)</w:t>
       </w:r>
+    </w:p>
+    <w:p>
+      <w:pPr>
+        <w:pStyle w:val="NoSpacing"/>
+      </w:pPr>
+    </w:p>
+    <w:p>
+      <w:pPr>
+        <w:pStyle w:val="Title"/>
+      </w:pPr>
+      <w:r>
+        <w:t>Final Classification Datasets</w:t>
+      </w:r>
+    </w:p>
+    <w:p/>
+    <w:p>
+      <w:pPr>
+        <w:pStyle w:val="NoSpacing"/>
+        <w:rPr>
+          <w:b/>
+          <w:bCs/>
+        </w:rPr>
+      </w:pPr>
+      <w:r>
+        <w:rPr>
+          <w:b/>
+          <w:bCs/>
+        </w:rPr>
+        <w:t>Random Forest – Max 5 layers (1 random feature, 100 iterations)</w:t>
+      </w:r>
+      <w:r>
+        <w:rPr>
+          <w:b/>
+          <w:bCs/>
+        </w:rPr>
+        <w:t xml:space="preserve"> – 90:10 split</w:t>
+      </w:r>
+    </w:p>
+    <w:p>
+      <w:pPr>
+        <w:pStyle w:val="NoSpacing"/>
+        <w:numPr>
+          <w:ilvl w:val="0"/>
+          <w:numId w:val="6"/>
+        </w:numPr>
+      </w:pPr>
+      <w:r>
+        <w:t>Accuracy:</w:t>
+      </w:r>
+      <w:r>
+        <w:tab/>
+      </w:r>
+      <w:r>
+        <w:t>82</w:t>
+      </w:r>
+      <w:r>
+        <w:t>.</w:t>
+      </w:r>
+      <w:r>
+        <w:t>3</w:t>
+      </w:r>
+      <w:r>
+        <w:t>%</w:t>
+      </w:r>
+    </w:p>
+    <w:p>
+      <w:pPr>
+        <w:pStyle w:val="NoSpacing"/>
+        <w:numPr>
+          <w:ilvl w:val="0"/>
+          <w:numId w:val="6"/>
+        </w:numPr>
+      </w:pPr>
+      <w:r>
+        <w:t>Precision:</w:t>
+      </w:r>
+      <w:r>
+        <w:tab/>
+        <w:t>82.9%</w:t>
+      </w:r>
+    </w:p>
+    <w:p>
+      <w:pPr>
+        <w:pStyle w:val="NoSpacing"/>
+        <w:numPr>
+          <w:ilvl w:val="0"/>
+          <w:numId w:val="6"/>
+        </w:numPr>
+      </w:pPr>
+      <w:r>
+        <w:t>Recall:</w:t>
+      </w:r>
+      <w:r>
+        <w:tab/>
+      </w:r>
+      <w:r>
+        <w:tab/>
+      </w:r>
+      <w:r>
+        <w:t>86</w:t>
+      </w:r>
+      <w:r>
+        <w:t>.</w:t>
+      </w:r>
+      <w:r>
+        <w:t>3</w:t>
+      </w:r>
+      <w:r>
+        <w:t>%</w:t>
+      </w:r>
+    </w:p>
+    <w:p>
+      <w:pPr>
+        <w:pStyle w:val="NoSpacing"/>
+        <w:numPr>
+          <w:ilvl w:val="0"/>
+          <w:numId w:val="6"/>
+        </w:numPr>
+      </w:pPr>
+      <w:r>
+        <w:t>F1 Score:</w:t>
+      </w:r>
+      <w:r>
+        <w:tab/>
+        <w:t>0.8</w:t>
+      </w:r>
+      <w:r>
+        <w:t>22</w:t>
+      </w:r>
+    </w:p>
+    <w:p>
+      <w:pPr>
+        <w:pStyle w:val="NoSpacing"/>
+        <w:numPr>
+          <w:ilvl w:val="0"/>
+          <w:numId w:val="6"/>
+        </w:numPr>
+      </w:pPr>
+      <w:r>
+        <w:t>ROC Area:</w:t>
+      </w:r>
+      <w:r>
+        <w:tab/>
+        <w:t>0.8</w:t>
+      </w:r>
+      <w:r>
+        <w:t>94</w:t>
+      </w:r>
+    </w:p>
+    <w:p>
+      <w:r>
+        <w:rPr>
+          <w:noProof/>
+        </w:rPr>
+        <w:lastRenderedPageBreak/>
+        <w:drawing>
+          <wp:inline distT="0" distB="0" distL="0" distR="0" wp14:anchorId="65583E37" wp14:editId="690EA5C4">
+            <wp:extent cx="2061845" cy="906780"/>
+            <wp:effectExtent l="0" t="0" r="0" b="7620"/>
+            <wp:docPr id="14" name="Picture 14"/>
+            <wp:cNvGraphicFramePr>
+              <a:graphicFrameLocks xmlns:a="http://schemas.openxmlformats.org/drawingml/2006/main" noChangeAspect="1"/>
+            </wp:cNvGraphicFramePr>
+            <a:graphic xmlns:a="http://schemas.openxmlformats.org/drawingml/2006/main">
+              <a:graphicData uri="http://schemas.openxmlformats.org/drawingml/2006/picture">
+                <pic:pic xmlns:pic="http://schemas.openxmlformats.org/drawingml/2006/picture">
+                  <pic:nvPicPr>
+                    <pic:cNvPr id="0" name="Picture 5"/>
+                    <pic:cNvPicPr>
+                      <a:picLocks noChangeAspect="1" noChangeArrowheads="1"/>
+                    </pic:cNvPicPr>
+                  </pic:nvPicPr>
+                  <pic:blipFill>
+                    <a:blip r:embed="rId23">
+                      <a:extLst>
+                        <a:ext uri="{28A0092B-C50C-407E-A947-70E740481C1C}">
+                          <a14:useLocalDpi xmlns:a14="http://schemas.microsoft.com/office/drawing/2010/main" val="0"/>
+                        </a:ext>
+                      </a:extLst>
+                    </a:blip>
+                    <a:srcRect/>
+                    <a:stretch>
+                      <a:fillRect/>
+                    </a:stretch>
+                  </pic:blipFill>
+                  <pic:spPr bwMode="auto">
+                    <a:xfrm>
+                      <a:off x="0" y="0"/>
+                      <a:ext cx="2065952" cy="908586"/>
+                    </a:xfrm>
+                    <a:prstGeom prst="rect">
+                      <a:avLst/>
+                    </a:prstGeom>
+                    <a:noFill/>
+                    <a:ln>
+                      <a:noFill/>
+                    </a:ln>
+                  </pic:spPr>
+                </pic:pic>
+              </a:graphicData>
+            </a:graphic>
+          </wp:inline>
+        </w:drawing>
+      </w:r>
+    </w:p>
+    <w:p/>
+    <w:p>
+      <w:pPr>
+        <w:pStyle w:val="NoSpacing"/>
+        <w:rPr>
+          <w:b/>
+          <w:bCs/>
+        </w:rPr>
+      </w:pPr>
+      <w:r>
+        <w:rPr>
+          <w:b/>
+          <w:bCs/>
+        </w:rPr>
+        <w:t>Random Forest – Max 5 layers (1 random feature, 100 iterations)</w:t>
+      </w:r>
+      <w:r>
+        <w:rPr>
+          <w:b/>
+          <w:bCs/>
+        </w:rPr>
+        <w:t xml:space="preserve"> – </w:t>
+      </w:r>
+      <w:r>
+        <w:rPr>
+          <w:b/>
+          <w:bCs/>
+        </w:rPr>
+        <w:t>Cross-validation</w:t>
+      </w:r>
+      <w:r>
+        <w:rPr>
+          <w:b/>
+          <w:bCs/>
+        </w:rPr>
+        <w:t xml:space="preserve"> </w:t>
+      </w:r>
+    </w:p>
+    <w:p>
+      <w:pPr>
+        <w:pStyle w:val="NoSpacing"/>
+        <w:numPr>
+          <w:ilvl w:val="0"/>
+          <w:numId w:val="6"/>
+        </w:numPr>
+      </w:pPr>
+      <w:r>
+        <w:t>Accuracy:</w:t>
+      </w:r>
+      <w:r>
+        <w:tab/>
+        <w:t>8</w:t>
+      </w:r>
+      <w:r>
+        <w:t>1</w:t>
+      </w:r>
+      <w:r>
+        <w:t>.</w:t>
+      </w:r>
+      <w:r>
+        <w:t>4</w:t>
+      </w:r>
+      <w:r>
+        <w:t>%</w:t>
+      </w:r>
+    </w:p>
+    <w:p>
+      <w:pPr>
+        <w:pStyle w:val="NoSpacing"/>
+        <w:numPr>
+          <w:ilvl w:val="0"/>
+          <w:numId w:val="6"/>
+        </w:numPr>
+      </w:pPr>
+      <w:r>
+        <w:t>Precision:</w:t>
+      </w:r>
+      <w:r>
+        <w:tab/>
+        <w:t>8</w:t>
+      </w:r>
+      <w:r>
+        <w:t>1.6</w:t>
+      </w:r>
+      <w:r>
+        <w:t>%</w:t>
+      </w:r>
+    </w:p>
+    <w:p>
+      <w:pPr>
+        <w:pStyle w:val="NoSpacing"/>
+        <w:numPr>
+          <w:ilvl w:val="0"/>
+          <w:numId w:val="6"/>
+        </w:numPr>
+      </w:pPr>
+      <w:r>
+        <w:t>Recall:</w:t>
+      </w:r>
+      <w:r>
+        <w:tab/>
+      </w:r>
+      <w:r>
+        <w:tab/>
+        <w:t>8</w:t>
+      </w:r>
+      <w:r>
+        <w:t>1</w:t>
+      </w:r>
+      <w:r>
+        <w:t>.</w:t>
+      </w:r>
+      <w:r>
+        <w:t>4</w:t>
+      </w:r>
+      <w:r>
+        <w:t>%</w:t>
+      </w:r>
+    </w:p>
+    <w:p>
+      <w:pPr>
+        <w:pStyle w:val="NoSpacing"/>
+        <w:numPr>
+          <w:ilvl w:val="0"/>
+          <w:numId w:val="6"/>
+        </w:numPr>
+      </w:pPr>
+      <w:r>
+        <w:t>F1 Score:</w:t>
+      </w:r>
+      <w:r>
+        <w:tab/>
+        <w:t>0.8</w:t>
+      </w:r>
+      <w:r>
+        <w:t>14</w:t>
+      </w:r>
+    </w:p>
+    <w:p>
+      <w:pPr>
+        <w:pStyle w:val="NoSpacing"/>
+        <w:numPr>
+          <w:ilvl w:val="0"/>
+          <w:numId w:val="6"/>
+        </w:numPr>
+      </w:pPr>
+      <w:r>
+        <w:t>ROC Area:</w:t>
+      </w:r>
+      <w:r>
+        <w:tab/>
+        <w:t>0.89</w:t>
+      </w:r>
+      <w:r>
+        <w:t>6</w:t>
+      </w:r>
+    </w:p>
+    <w:p>
+      <w:r>
+        <w:rPr>
+          <w:noProof/>
+        </w:rPr>
+        <w:drawing>
+          <wp:inline distT="0" distB="0" distL="0" distR="0" wp14:anchorId="19701E2E" wp14:editId="2DF8A92A">
+            <wp:extent cx="2098468" cy="967740"/>
+            <wp:effectExtent l="0" t="0" r="0" b="3810"/>
+            <wp:docPr id="16" name="Picture 16"/>
+            <wp:cNvGraphicFramePr>
+              <a:graphicFrameLocks xmlns:a="http://schemas.openxmlformats.org/drawingml/2006/main" noChangeAspect="1"/>
+            </wp:cNvGraphicFramePr>
+            <a:graphic xmlns:a="http://schemas.openxmlformats.org/drawingml/2006/main">
+              <a:graphicData uri="http://schemas.openxmlformats.org/drawingml/2006/picture">
+                <pic:pic xmlns:pic="http://schemas.openxmlformats.org/drawingml/2006/picture">
+                  <pic:nvPicPr>
+                    <pic:cNvPr id="0" name="Picture 6"/>
+                    <pic:cNvPicPr>
+                      <a:picLocks noChangeAspect="1" noChangeArrowheads="1"/>
+                    </pic:cNvPicPr>
+                  </pic:nvPicPr>
+                  <pic:blipFill>
+                    <a:blip r:embed="rId24">
+                      <a:extLst>
+                        <a:ext uri="{28A0092B-C50C-407E-A947-70E740481C1C}">
+                          <a14:useLocalDpi xmlns:a14="http://schemas.microsoft.com/office/drawing/2010/main" val="0"/>
+                        </a:ext>
+                      </a:extLst>
+                    </a:blip>
+                    <a:srcRect/>
+                    <a:stretch>
+                      <a:fillRect/>
+                    </a:stretch>
+                  </pic:blipFill>
+                  <pic:spPr bwMode="auto">
+                    <a:xfrm>
+                      <a:off x="0" y="0"/>
+                      <a:ext cx="2109434" cy="972797"/>
+                    </a:xfrm>
+                    <a:prstGeom prst="rect">
+                      <a:avLst/>
+                    </a:prstGeom>
+                    <a:noFill/>
+                    <a:ln>
+                      <a:noFill/>
+                    </a:ln>
+                  </pic:spPr>
+                </pic:pic>
+              </a:graphicData>
+            </a:graphic>
+          </wp:inline>
+        </w:drawing>
+      </w:r>
+    </w:p>
+    <w:p/>
+    <w:p>
+      <w:pPr>
+        <w:pStyle w:val="NoSpacing"/>
+      </w:pPr>
+      <w:r>
+        <w:rPr>
+          <w:b/>
+          <w:bCs/>
+        </w:rPr>
+        <w:t>Cluster</w:t>
+      </w:r>
+      <w:r>
+        <w:rPr>
+          <w:b/>
+          <w:bCs/>
+        </w:rPr>
+        <w:t xml:space="preserve"> – Initialised through </w:t>
+      </w:r>
+      <w:r>
+        <w:rPr>
+          <w:b/>
+          <w:bCs/>
+        </w:rPr>
+        <w:t>Canopy</w:t>
+      </w:r>
+      <w:r>
+        <w:rPr>
+          <w:b/>
+          <w:bCs/>
+        </w:rPr>
+        <w:t xml:space="preserve"> as the standard initialisation left </w:t>
+      </w:r>
+      <w:r>
+        <w:rPr>
+          <w:b/>
+          <w:bCs/>
+        </w:rPr>
+        <w:t>4 radio, 1 furniture and 1 car</w:t>
+      </w:r>
+    </w:p>
+    <w:p>
+      <w:pPr>
+        <w:pStyle w:val="NoSpacing"/>
+      </w:pPr>
+      <w:r>
+        <w:t>Can be validated through Internal &amp; External indices.</w:t>
+      </w:r>
+      <w:r>
+        <w:t xml:space="preserve"> Can’t validate through external indices </w:t>
+      </w:r>
+    </w:p>
+    <w:p>
+      <w:pPr>
+        <w:pStyle w:val="NoSpacing"/>
+      </w:pPr>
+    </w:p>
+    <w:p>
+      <w:pPr>
+        <w:pStyle w:val="NoSpacing"/>
+      </w:pPr>
+      <w:r>
+        <w:t xml:space="preserve"> </w:t>
+      </w:r>
+      <w:r>
+        <w:t>Clusters:</w:t>
+      </w:r>
+    </w:p>
+    <w:tbl>
+      <w:tblPr>
+        <w:tblStyle w:val="TableGrid"/>
+        <w:tblpPr w:leftFromText="180" w:rightFromText="180" w:vertAnchor="text" w:horzAnchor="margin" w:tblpXSpec="center" w:tblpY="57"/>
+        <w:tblW w:w="6500" w:type="pct"/>
+        <w:tblLook w:val="04A0" w:firstRow="1" w:lastRow="0" w:firstColumn="1" w:lastColumn="0" w:noHBand="0" w:noVBand="1"/>
+      </w:tblPr>
+      <w:tblGrid>
+        <w:gridCol w:w="1789"/>
+        <w:gridCol w:w="1914"/>
+        <w:gridCol w:w="1592"/>
+        <w:gridCol w:w="1491"/>
+        <w:gridCol w:w="1592"/>
+        <w:gridCol w:w="1755"/>
+        <w:gridCol w:w="1588"/>
+      </w:tblGrid>
+      <w:tr>
+        <w:tc>
+          <w:tcPr>
+            <w:tcW w:w="784" w:type="pct"/>
+            <w:shd w:val="clear" w:color="auto" w:fill="FFE599" w:themeFill="accent4" w:themeFillTint="66"/>
+          </w:tcPr>
+          <w:p>
+            <w:pPr>
+              <w:pStyle w:val="NoSpacing"/>
+              <w:rPr>
+                <w:rFonts w:cstheme="minorHAnsi"/>
+                <w:b/>
+                <w:bCs/>
+                <w:sz w:val="20"/>
+                <w:szCs w:val="20"/>
+              </w:rPr>
+            </w:pPr>
+          </w:p>
+        </w:tc>
+        <w:tc>
+          <w:tcPr>
+            <w:tcW w:w="734" w:type="pct"/>
+            <w:shd w:val="clear" w:color="auto" w:fill="FFE599" w:themeFill="accent4" w:themeFillTint="66"/>
+          </w:tcPr>
+          <w:p>
+            <w:pPr>
+              <w:pStyle w:val="NoSpacing"/>
+              <w:rPr>
+                <w:rFonts w:cstheme="minorHAnsi"/>
+                <w:b/>
+                <w:bCs/>
+              </w:rPr>
+            </w:pPr>
+            <w:r>
+              <w:rPr>
+                <w:rFonts w:cstheme="minorHAnsi"/>
+                <w:b/>
+                <w:bCs/>
+              </w:rPr>
+              <w:t>Cluster 1</w:t>
+            </w:r>
+          </w:p>
+        </w:tc>
+        <w:tc>
+          <w:tcPr>
+            <w:tcW w:w="679" w:type="pct"/>
+            <w:shd w:val="clear" w:color="auto" w:fill="FFE599" w:themeFill="accent4" w:themeFillTint="66"/>
+          </w:tcPr>
+          <w:p>
+            <w:pPr>
+              <w:pStyle w:val="NoSpacing"/>
+              <w:rPr>
+                <w:rFonts w:cstheme="minorHAnsi"/>
+                <w:b/>
+                <w:bCs/>
+              </w:rPr>
+            </w:pPr>
+            <w:r>
+              <w:rPr>
+                <w:rFonts w:cstheme="minorHAnsi"/>
+                <w:b/>
+                <w:bCs/>
+              </w:rPr>
+              <w:t>Cluster 2</w:t>
+            </w:r>
+          </w:p>
+        </w:tc>
+        <w:tc>
+          <w:tcPr>
+            <w:tcW w:w="657" w:type="pct"/>
+            <w:shd w:val="clear" w:color="auto" w:fill="FFE599" w:themeFill="accent4" w:themeFillTint="66"/>
+          </w:tcPr>
+          <w:p>
+            <w:pPr>
+              <w:pStyle w:val="NoSpacing"/>
+              <w:rPr>
+                <w:rFonts w:cstheme="minorHAnsi"/>
+                <w:b/>
+                <w:bCs/>
+              </w:rPr>
+            </w:pPr>
+            <w:r>
+              <w:rPr>
+                <w:rFonts w:cstheme="minorHAnsi"/>
+                <w:b/>
+                <w:bCs/>
+              </w:rPr>
+              <w:t>Cluster 3</w:t>
+            </w:r>
+          </w:p>
+        </w:tc>
+        <w:tc>
+          <w:tcPr>
+            <w:tcW w:w="679" w:type="pct"/>
+            <w:shd w:val="clear" w:color="auto" w:fill="FFE599" w:themeFill="accent4" w:themeFillTint="66"/>
+          </w:tcPr>
+          <w:p>
+            <w:pPr>
+              <w:pStyle w:val="NoSpacing"/>
+              <w:rPr>
+                <w:rFonts w:cstheme="minorHAnsi"/>
+                <w:b/>
+                <w:bCs/>
+              </w:rPr>
+            </w:pPr>
+            <w:r>
+              <w:rPr>
+                <w:rFonts w:cstheme="minorHAnsi"/>
+                <w:b/>
+                <w:bCs/>
+              </w:rPr>
+              <w:t>Cluster 4</w:t>
+            </w:r>
+          </w:p>
+        </w:tc>
+        <w:tc>
+          <w:tcPr>
+            <w:tcW w:w="769" w:type="pct"/>
+            <w:shd w:val="clear" w:color="auto" w:fill="FFE599" w:themeFill="accent4" w:themeFillTint="66"/>
+          </w:tcPr>
+          <w:p>
+            <w:pPr>
+              <w:pStyle w:val="NoSpacing"/>
+              <w:rPr>
+                <w:rFonts w:cstheme="minorHAnsi"/>
+                <w:b/>
+                <w:bCs/>
+              </w:rPr>
+            </w:pPr>
+            <w:r>
+              <w:rPr>
+                <w:rFonts w:cstheme="minorHAnsi"/>
+                <w:b/>
+                <w:bCs/>
+              </w:rPr>
+              <w:t>Cluster 5</w:t>
+            </w:r>
+          </w:p>
+        </w:tc>
+        <w:tc>
+          <w:tcPr>
+            <w:tcW w:w="698" w:type="pct"/>
+            <w:shd w:val="clear" w:color="auto" w:fill="FFE599" w:themeFill="accent4" w:themeFillTint="66"/>
+          </w:tcPr>
+          <w:p>
+            <w:pPr>
+              <w:pStyle w:val="NoSpacing"/>
+              <w:rPr>
+                <w:rFonts w:cstheme="minorHAnsi"/>
+                <w:b/>
+                <w:bCs/>
+              </w:rPr>
+            </w:pPr>
+            <w:r>
+              <w:rPr>
+                <w:rFonts w:cstheme="minorHAnsi"/>
+                <w:b/>
+                <w:bCs/>
+              </w:rPr>
+              <w:t>Cluster 6</w:t>
+            </w:r>
+          </w:p>
+        </w:tc>
+      </w:tr>
+      <w:tr>
+        <w:tc>
+          <w:tcPr>
+            <w:tcW w:w="784" w:type="pct"/>
+            <w:shd w:val="clear" w:color="auto" w:fill="FFE599" w:themeFill="accent4" w:themeFillTint="66"/>
+          </w:tcPr>
+          <w:p>
+            <w:pPr>
+              <w:pStyle w:val="NoSpacing"/>
+              <w:rPr>
+                <w:rFonts w:cstheme="minorHAnsi"/>
+                <w:b/>
+                <w:bCs/>
+                <w:sz w:val="20"/>
+                <w:szCs w:val="20"/>
+              </w:rPr>
+            </w:pPr>
+            <w:r>
+              <w:rPr>
+                <w:rFonts w:cstheme="minorHAnsi"/>
+                <w:b/>
+                <w:bCs/>
+                <w:sz w:val="20"/>
+                <w:szCs w:val="20"/>
+              </w:rPr>
+              <w:t>Checking Status</w:t>
+            </w:r>
+          </w:p>
+        </w:tc>
+        <w:tc>
+          <w:tcPr>
+            <w:tcW w:w="734" w:type="pct"/>
+            <w:shd w:val="clear" w:color="auto" w:fill="FFF2CC" w:themeFill="accent4" w:themeFillTint="33"/>
+          </w:tcPr>
+          <w:p>
+            <w:pPr>
+              <w:pStyle w:val="NoSpacing"/>
+              <w:rPr>
+                <w:rFonts w:cstheme="minorHAnsi"/>
+                <w:sz w:val="20"/>
+                <w:szCs w:val="20"/>
+              </w:rPr>
+            </w:pPr>
+            <w:r>
+              <w:rPr>
+                <w:rFonts w:cstheme="minorHAnsi"/>
+                <w:sz w:val="20"/>
+                <w:szCs w:val="20"/>
+              </w:rPr>
+              <w:t>no checking</w:t>
+            </w:r>
+          </w:p>
+        </w:tc>
+        <w:tc>
+          <w:tcPr>
+            <w:tcW w:w="679" w:type="pct"/>
+            <w:shd w:val="clear" w:color="auto" w:fill="FBE4D5" w:themeFill="accent2" w:themeFillTint="33"/>
+          </w:tcPr>
+          <w:p>
+            <w:pPr>
+              <w:pStyle w:val="NoSpacing"/>
+              <w:rPr>
+                <w:rFonts w:cstheme="minorHAnsi"/>
+                <w:sz w:val="20"/>
+                <w:szCs w:val="20"/>
+              </w:rPr>
+            </w:pPr>
+            <w:r>
+              <w:rPr>
+                <w:rFonts w:cstheme="minorHAnsi"/>
+                <w:sz w:val="20"/>
+                <w:szCs w:val="20"/>
+              </w:rPr>
+              <w:t>0&lt;=X&lt;200</w:t>
+            </w:r>
+          </w:p>
+        </w:tc>
+        <w:tc>
+          <w:tcPr>
+            <w:tcW w:w="657" w:type="pct"/>
+            <w:shd w:val="clear" w:color="auto" w:fill="FFF2CC" w:themeFill="accent4" w:themeFillTint="33"/>
+          </w:tcPr>
+          <w:p>
+            <w:pPr>
+              <w:pStyle w:val="NoSpacing"/>
+              <w:rPr>
+                <w:rFonts w:cstheme="minorHAnsi"/>
+                <w:sz w:val="20"/>
+                <w:szCs w:val="20"/>
+              </w:rPr>
+            </w:pPr>
+            <w:r>
+              <w:rPr>
+                <w:rFonts w:cstheme="minorHAnsi"/>
+                <w:sz w:val="20"/>
+                <w:szCs w:val="20"/>
+              </w:rPr>
+              <w:t>no checking</w:t>
+            </w:r>
+          </w:p>
+        </w:tc>
+        <w:tc>
+          <w:tcPr>
+            <w:tcW w:w="679" w:type="pct"/>
+            <w:shd w:val="clear" w:color="auto" w:fill="FBE4D5" w:themeFill="accent2" w:themeFillTint="33"/>
+          </w:tcPr>
+          <w:p>
+            <w:pPr>
+              <w:pStyle w:val="NoSpacing"/>
+              <w:rPr>
+                <w:rFonts w:cstheme="minorHAnsi"/>
+                <w:sz w:val="20"/>
+                <w:szCs w:val="20"/>
+              </w:rPr>
+            </w:pPr>
+            <w:r>
+              <w:rPr>
+                <w:rFonts w:cstheme="minorHAnsi"/>
+                <w:sz w:val="20"/>
+                <w:szCs w:val="20"/>
+              </w:rPr>
+              <w:t>0&lt;=X&lt;200</w:t>
+            </w:r>
+          </w:p>
+        </w:tc>
+        <w:tc>
+          <w:tcPr>
+            <w:tcW w:w="769" w:type="pct"/>
+            <w:shd w:val="clear" w:color="auto" w:fill="FFF2CC" w:themeFill="accent4" w:themeFillTint="33"/>
+          </w:tcPr>
+          <w:p>
+            <w:pPr>
+              <w:pStyle w:val="NoSpacing"/>
+              <w:rPr>
+                <w:rFonts w:cstheme="minorHAnsi"/>
+                <w:sz w:val="20"/>
+                <w:szCs w:val="20"/>
+              </w:rPr>
+            </w:pPr>
+            <w:r>
+              <w:rPr>
+                <w:rFonts w:cstheme="minorHAnsi"/>
+                <w:sz w:val="20"/>
+                <w:szCs w:val="20"/>
+              </w:rPr>
+              <w:t>&lt;0</w:t>
+            </w:r>
+          </w:p>
+        </w:tc>
+        <w:tc>
+          <w:tcPr>
+            <w:tcW w:w="698" w:type="pct"/>
+            <w:shd w:val="clear" w:color="auto" w:fill="FBE4D5" w:themeFill="accent2" w:themeFillTint="33"/>
+          </w:tcPr>
+          <w:p>
+            <w:pPr>
+              <w:pStyle w:val="NoSpacing"/>
+              <w:rPr>
+                <w:rFonts w:cstheme="minorHAnsi"/>
+                <w:sz w:val="20"/>
+                <w:szCs w:val="20"/>
+              </w:rPr>
+            </w:pPr>
+            <w:r>
+              <w:rPr>
+                <w:rFonts w:cstheme="minorHAnsi"/>
+                <w:sz w:val="20"/>
+                <w:szCs w:val="20"/>
+              </w:rPr>
+              <w:t>no checking</w:t>
+            </w:r>
+          </w:p>
+        </w:tc>
+      </w:tr>
+      <w:tr>
+        <w:tc>
+          <w:tcPr>
+            <w:tcW w:w="784" w:type="pct"/>
+            <w:shd w:val="clear" w:color="auto" w:fill="FFE599" w:themeFill="accent4" w:themeFillTint="66"/>
+          </w:tcPr>
+          <w:p>
+            <w:pPr>
+              <w:pStyle w:val="NoSpacing"/>
+              <w:rPr>
+                <w:rFonts w:cstheme="minorHAnsi"/>
+                <w:b/>
+                <w:bCs/>
+                <w:sz w:val="20"/>
+                <w:szCs w:val="20"/>
+              </w:rPr>
+            </w:pPr>
+            <w:r>
+              <w:rPr>
+                <w:rFonts w:cstheme="minorHAnsi"/>
+                <w:b/>
+                <w:bCs/>
+                <w:sz w:val="20"/>
+                <w:szCs w:val="20"/>
+              </w:rPr>
+              <w:t>Credit History</w:t>
+            </w:r>
+          </w:p>
+        </w:tc>
+        <w:tc>
+          <w:tcPr>
+            <w:tcW w:w="734" w:type="pct"/>
+            <w:shd w:val="clear" w:color="auto" w:fill="FFF2CC" w:themeFill="accent4" w:themeFillTint="33"/>
+          </w:tcPr>
+          <w:p>
+            <w:pPr>
+              <w:pStyle w:val="NoSpacing"/>
+              <w:rPr>
+                <w:rFonts w:cstheme="minorHAnsi"/>
+                <w:sz w:val="20"/>
+                <w:szCs w:val="20"/>
+              </w:rPr>
+            </w:pPr>
+            <w:r>
+              <w:rPr>
+                <w:rFonts w:cstheme="minorHAnsi"/>
+                <w:sz w:val="20"/>
+                <w:szCs w:val="20"/>
+              </w:rPr>
+              <w:t>existing paid</w:t>
+            </w:r>
+          </w:p>
+        </w:tc>
+        <w:tc>
+          <w:tcPr>
+            <w:tcW w:w="679" w:type="pct"/>
+            <w:shd w:val="clear" w:color="auto" w:fill="FBE4D5" w:themeFill="accent2" w:themeFillTint="33"/>
+          </w:tcPr>
+          <w:p>
+            <w:pPr>
+              <w:pStyle w:val="NoSpacing"/>
+              <w:rPr>
+                <w:rFonts w:cstheme="minorHAnsi"/>
+                <w:sz w:val="20"/>
+                <w:szCs w:val="20"/>
+              </w:rPr>
+            </w:pPr>
+            <w:r>
+              <w:rPr>
+                <w:rFonts w:cstheme="minorHAnsi"/>
+                <w:sz w:val="20"/>
+                <w:szCs w:val="20"/>
+              </w:rPr>
+              <w:t>existing paid</w:t>
+            </w:r>
+          </w:p>
+        </w:tc>
+        <w:tc>
+          <w:tcPr>
+            <w:tcW w:w="657" w:type="pct"/>
+            <w:shd w:val="clear" w:color="auto" w:fill="FFF2CC" w:themeFill="accent4" w:themeFillTint="33"/>
+          </w:tcPr>
+          <w:p>
+            <w:pPr>
+              <w:pStyle w:val="NoSpacing"/>
+              <w:rPr>
+                <w:rFonts w:cstheme="minorHAnsi"/>
+                <w:sz w:val="20"/>
+                <w:szCs w:val="20"/>
+              </w:rPr>
+            </w:pPr>
+            <w:r>
+              <w:rPr>
+                <w:rFonts w:cstheme="minorHAnsi"/>
+                <w:sz w:val="20"/>
+                <w:szCs w:val="20"/>
+              </w:rPr>
+              <w:t>existing paid</w:t>
+            </w:r>
+          </w:p>
+        </w:tc>
+        <w:tc>
+          <w:tcPr>
+            <w:tcW w:w="679" w:type="pct"/>
+            <w:shd w:val="clear" w:color="auto" w:fill="FBE4D5" w:themeFill="accent2" w:themeFillTint="33"/>
+          </w:tcPr>
+          <w:p>
+            <w:pPr>
+              <w:pStyle w:val="NoSpacing"/>
+              <w:rPr>
+                <w:rFonts w:cstheme="minorHAnsi"/>
+                <w:sz w:val="20"/>
+                <w:szCs w:val="20"/>
+              </w:rPr>
+            </w:pPr>
+            <w:r>
+              <w:rPr>
+                <w:rFonts w:cstheme="minorHAnsi"/>
+                <w:sz w:val="20"/>
+                <w:szCs w:val="20"/>
+              </w:rPr>
+              <w:t>existing paid</w:t>
+            </w:r>
+          </w:p>
+        </w:tc>
+        <w:tc>
+          <w:tcPr>
+            <w:tcW w:w="769" w:type="pct"/>
+            <w:shd w:val="clear" w:color="auto" w:fill="FFF2CC" w:themeFill="accent4" w:themeFillTint="33"/>
+          </w:tcPr>
+          <w:p>
+            <w:pPr>
+              <w:pStyle w:val="NoSpacing"/>
+              <w:rPr>
+                <w:rFonts w:cstheme="minorHAnsi"/>
+                <w:sz w:val="20"/>
+                <w:szCs w:val="20"/>
+              </w:rPr>
+            </w:pPr>
+            <w:r>
+              <w:rPr>
+                <w:rFonts w:cstheme="minorHAnsi"/>
+                <w:sz w:val="20"/>
+                <w:szCs w:val="20"/>
+              </w:rPr>
+              <w:t>no credits/ all paid</w:t>
+            </w:r>
+          </w:p>
+        </w:tc>
+        <w:tc>
+          <w:tcPr>
+            <w:tcW w:w="698" w:type="pct"/>
+            <w:shd w:val="clear" w:color="auto" w:fill="FBE4D5" w:themeFill="accent2" w:themeFillTint="33"/>
+          </w:tcPr>
+          <w:p>
+            <w:pPr>
+              <w:pStyle w:val="NoSpacing"/>
+              <w:rPr>
+                <w:rFonts w:cstheme="minorHAnsi"/>
+                <w:sz w:val="20"/>
+                <w:szCs w:val="20"/>
+              </w:rPr>
+            </w:pPr>
+            <w:r>
+              <w:rPr>
+                <w:rFonts w:cstheme="minorHAnsi"/>
+                <w:sz w:val="20"/>
+                <w:szCs w:val="20"/>
+              </w:rPr>
+              <w:t>existing paid</w:t>
+            </w:r>
+          </w:p>
+        </w:tc>
+      </w:tr>
+      <w:tr>
+        <w:tc>
+          <w:tcPr>
+            <w:tcW w:w="784" w:type="pct"/>
+            <w:shd w:val="clear" w:color="auto" w:fill="FFE599" w:themeFill="accent4" w:themeFillTint="66"/>
+          </w:tcPr>
+          <w:p>
+            <w:pPr>
+              <w:pStyle w:val="NoSpacing"/>
+              <w:rPr>
+                <w:rFonts w:cstheme="minorHAnsi"/>
+                <w:b/>
+                <w:bCs/>
+                <w:sz w:val="20"/>
+                <w:szCs w:val="20"/>
+              </w:rPr>
+            </w:pPr>
+            <w:r>
+              <w:rPr>
+                <w:rFonts w:cstheme="minorHAnsi"/>
+                <w:b/>
+                <w:bCs/>
+                <w:sz w:val="20"/>
+                <w:szCs w:val="20"/>
+              </w:rPr>
+              <w:t>Purpose</w:t>
+            </w:r>
+          </w:p>
+        </w:tc>
+        <w:tc>
+          <w:tcPr>
+            <w:tcW w:w="734" w:type="pct"/>
+            <w:shd w:val="clear" w:color="auto" w:fill="FFF2CC" w:themeFill="accent4" w:themeFillTint="33"/>
+          </w:tcPr>
+          <w:p>
+            <w:pPr>
+              <w:pStyle w:val="NoSpacing"/>
+              <w:rPr>
+                <w:rFonts w:cstheme="minorHAnsi"/>
+                <w:sz w:val="20"/>
+                <w:szCs w:val="20"/>
+              </w:rPr>
+            </w:pPr>
+            <w:r>
+              <w:rPr>
+                <w:rFonts w:cstheme="minorHAnsi"/>
+                <w:sz w:val="20"/>
+                <w:szCs w:val="20"/>
+              </w:rPr>
+              <w:t>furniture/equipment</w:t>
+            </w:r>
+          </w:p>
+        </w:tc>
+        <w:tc>
+          <w:tcPr>
+            <w:tcW w:w="679" w:type="pct"/>
+            <w:shd w:val="clear" w:color="auto" w:fill="FBE4D5" w:themeFill="accent2" w:themeFillTint="33"/>
+          </w:tcPr>
+          <w:p>
+            <w:pPr>
+              <w:pStyle w:val="NoSpacing"/>
+              <w:rPr>
+                <w:rFonts w:cstheme="minorHAnsi"/>
+                <w:sz w:val="20"/>
+                <w:szCs w:val="20"/>
+              </w:rPr>
+            </w:pPr>
+            <w:r>
+              <w:rPr>
+                <w:rFonts w:cstheme="minorHAnsi"/>
+                <w:sz w:val="20"/>
+                <w:szCs w:val="20"/>
+              </w:rPr>
+              <w:t>radio/tv</w:t>
+            </w:r>
+          </w:p>
+        </w:tc>
+        <w:tc>
+          <w:tcPr>
+            <w:tcW w:w="657" w:type="pct"/>
+            <w:shd w:val="clear" w:color="auto" w:fill="FFF2CC" w:themeFill="accent4" w:themeFillTint="33"/>
+          </w:tcPr>
+          <w:p>
+            <w:pPr>
+              <w:pStyle w:val="NoSpacing"/>
+              <w:rPr>
+                <w:rFonts w:cstheme="minorHAnsi"/>
+                <w:sz w:val="20"/>
+                <w:szCs w:val="20"/>
+              </w:rPr>
+            </w:pPr>
+            <w:r>
+              <w:rPr>
+                <w:rFonts w:cstheme="minorHAnsi"/>
+                <w:sz w:val="20"/>
+                <w:szCs w:val="20"/>
+              </w:rPr>
+              <w:t>radio/tv</w:t>
+            </w:r>
+          </w:p>
+        </w:tc>
+        <w:tc>
+          <w:tcPr>
+            <w:tcW w:w="679" w:type="pct"/>
+            <w:shd w:val="clear" w:color="auto" w:fill="FBE4D5" w:themeFill="accent2" w:themeFillTint="33"/>
+          </w:tcPr>
+          <w:p>
+            <w:pPr>
+              <w:pStyle w:val="NoSpacing"/>
+              <w:rPr>
+                <w:rFonts w:cstheme="minorHAnsi"/>
+                <w:sz w:val="20"/>
+                <w:szCs w:val="20"/>
+              </w:rPr>
+            </w:pPr>
+            <w:r>
+              <w:rPr>
+                <w:rFonts w:cstheme="minorHAnsi"/>
+                <w:sz w:val="20"/>
+                <w:szCs w:val="20"/>
+              </w:rPr>
+              <w:t>new car</w:t>
+            </w:r>
+          </w:p>
+        </w:tc>
+        <w:tc>
+          <w:tcPr>
+            <w:tcW w:w="769" w:type="pct"/>
+            <w:shd w:val="clear" w:color="auto" w:fill="FFF2CC" w:themeFill="accent4" w:themeFillTint="33"/>
+          </w:tcPr>
+          <w:p>
+            <w:pPr>
+              <w:pStyle w:val="NoSpacing"/>
+              <w:rPr>
+                <w:rFonts w:cstheme="minorHAnsi"/>
+                <w:sz w:val="20"/>
+                <w:szCs w:val="20"/>
+              </w:rPr>
+            </w:pPr>
+            <w:r>
+              <w:rPr>
+                <w:rFonts w:cstheme="minorHAnsi"/>
+                <w:sz w:val="20"/>
+                <w:szCs w:val="20"/>
+              </w:rPr>
+              <w:t>business</w:t>
+            </w:r>
+          </w:p>
+        </w:tc>
+        <w:tc>
+          <w:tcPr>
+            <w:tcW w:w="698" w:type="pct"/>
+            <w:shd w:val="clear" w:color="auto" w:fill="FBE4D5" w:themeFill="accent2" w:themeFillTint="33"/>
+          </w:tcPr>
+          <w:p>
+            <w:pPr>
+              <w:pStyle w:val="NoSpacing"/>
+              <w:rPr>
+                <w:rFonts w:cstheme="minorHAnsi"/>
+                <w:sz w:val="20"/>
+                <w:szCs w:val="20"/>
+              </w:rPr>
+            </w:pPr>
+            <w:r>
+              <w:rPr>
+                <w:rFonts w:cstheme="minorHAnsi"/>
+                <w:sz w:val="20"/>
+                <w:szCs w:val="20"/>
+              </w:rPr>
+              <w:t>new car</w:t>
+            </w:r>
+          </w:p>
+        </w:tc>
+      </w:tr>
+      <w:tr>
+        <w:tc>
+          <w:tcPr>
+            <w:tcW w:w="784" w:type="pct"/>
+            <w:shd w:val="clear" w:color="auto" w:fill="FFE599" w:themeFill="accent4" w:themeFillTint="66"/>
+          </w:tcPr>
+          <w:p>
+            <w:pPr>
+              <w:pStyle w:val="NoSpacing"/>
+              <w:rPr>
+                <w:rFonts w:cstheme="minorHAnsi"/>
+                <w:b/>
+                <w:bCs/>
+                <w:sz w:val="20"/>
+                <w:szCs w:val="20"/>
+              </w:rPr>
+            </w:pPr>
+            <w:r>
+              <w:rPr>
+                <w:rFonts w:cstheme="minorHAnsi"/>
+                <w:b/>
+                <w:bCs/>
+                <w:sz w:val="20"/>
+                <w:szCs w:val="20"/>
+              </w:rPr>
+              <w:t>Credit Requested</w:t>
+            </w:r>
+          </w:p>
+        </w:tc>
+        <w:tc>
+          <w:tcPr>
+            <w:tcW w:w="734" w:type="pct"/>
+            <w:shd w:val="clear" w:color="auto" w:fill="FFF2CC" w:themeFill="accent4" w:themeFillTint="33"/>
+          </w:tcPr>
+          <w:p>
+            <w:pPr>
+              <w:pStyle w:val="NoSpacing"/>
+              <w:rPr>
+                <w:rFonts w:cstheme="minorHAnsi"/>
+                <w:sz w:val="20"/>
+                <w:szCs w:val="20"/>
+              </w:rPr>
+            </w:pPr>
+            <w:r>
+              <w:rPr>
+                <w:rFonts w:cstheme="minorHAnsi"/>
+                <w:sz w:val="20"/>
+                <w:szCs w:val="20"/>
+              </w:rPr>
+              <w:t>2736</w:t>
+            </w:r>
+          </w:p>
+        </w:tc>
+        <w:tc>
+          <w:tcPr>
+            <w:tcW w:w="679" w:type="pct"/>
+            <w:shd w:val="clear" w:color="auto" w:fill="FBE4D5" w:themeFill="accent2" w:themeFillTint="33"/>
+          </w:tcPr>
+          <w:p>
+            <w:pPr>
+              <w:pStyle w:val="NoSpacing"/>
+              <w:rPr>
+                <w:rFonts w:cstheme="minorHAnsi"/>
+                <w:sz w:val="20"/>
+                <w:szCs w:val="20"/>
+              </w:rPr>
+            </w:pPr>
+            <w:r>
+              <w:rPr>
+                <w:rFonts w:cstheme="minorHAnsi"/>
+                <w:sz w:val="20"/>
+                <w:szCs w:val="20"/>
+              </w:rPr>
+              <w:t>3105</w:t>
+            </w:r>
+          </w:p>
+        </w:tc>
+        <w:tc>
+          <w:tcPr>
+            <w:tcW w:w="657" w:type="pct"/>
+            <w:shd w:val="clear" w:color="auto" w:fill="FFF2CC" w:themeFill="accent4" w:themeFillTint="33"/>
+          </w:tcPr>
+          <w:p>
+            <w:pPr>
+              <w:pStyle w:val="NoSpacing"/>
+              <w:rPr>
+                <w:rFonts w:cstheme="minorHAnsi"/>
+                <w:sz w:val="20"/>
+                <w:szCs w:val="20"/>
+              </w:rPr>
+            </w:pPr>
+            <w:r>
+              <w:rPr>
+                <w:rFonts w:cstheme="minorHAnsi"/>
+                <w:sz w:val="20"/>
+                <w:szCs w:val="20"/>
+              </w:rPr>
+              <w:t>2998</w:t>
+            </w:r>
+          </w:p>
+        </w:tc>
+        <w:tc>
+          <w:tcPr>
+            <w:tcW w:w="679" w:type="pct"/>
+            <w:shd w:val="clear" w:color="auto" w:fill="FBE4D5" w:themeFill="accent2" w:themeFillTint="33"/>
+          </w:tcPr>
+          <w:p>
+            <w:pPr>
+              <w:pStyle w:val="NoSpacing"/>
+              <w:rPr>
+                <w:rFonts w:cstheme="minorHAnsi"/>
+                <w:sz w:val="20"/>
+                <w:szCs w:val="20"/>
+              </w:rPr>
+            </w:pPr>
+            <w:r>
+              <w:rPr>
+                <w:rFonts w:cstheme="minorHAnsi"/>
+                <w:sz w:val="20"/>
+                <w:szCs w:val="20"/>
+              </w:rPr>
+              <w:t>5318</w:t>
+            </w:r>
+          </w:p>
+        </w:tc>
+        <w:tc>
+          <w:tcPr>
+            <w:tcW w:w="769" w:type="pct"/>
+            <w:shd w:val="clear" w:color="auto" w:fill="FFF2CC" w:themeFill="accent4" w:themeFillTint="33"/>
+          </w:tcPr>
+          <w:p>
+            <w:pPr>
+              <w:pStyle w:val="NoSpacing"/>
+              <w:rPr>
+                <w:rFonts w:cstheme="minorHAnsi"/>
+                <w:sz w:val="20"/>
+                <w:szCs w:val="20"/>
+              </w:rPr>
+            </w:pPr>
+            <w:r>
+              <w:rPr>
+                <w:rFonts w:cstheme="minorHAnsi"/>
+                <w:sz w:val="20"/>
+                <w:szCs w:val="20"/>
+              </w:rPr>
+              <w:t>5828</w:t>
+            </w:r>
+          </w:p>
+        </w:tc>
+        <w:tc>
+          <w:tcPr>
+            <w:tcW w:w="698" w:type="pct"/>
+            <w:shd w:val="clear" w:color="auto" w:fill="FBE4D5" w:themeFill="accent2" w:themeFillTint="33"/>
+          </w:tcPr>
+          <w:p>
+            <w:pPr>
+              <w:pStyle w:val="NoSpacing"/>
+              <w:rPr>
+                <w:rFonts w:cstheme="minorHAnsi"/>
+                <w:sz w:val="20"/>
+                <w:szCs w:val="20"/>
+              </w:rPr>
+            </w:pPr>
+            <w:r>
+              <w:rPr>
+                <w:rFonts w:cstheme="minorHAnsi"/>
+                <w:sz w:val="20"/>
+                <w:szCs w:val="20"/>
+              </w:rPr>
+              <w:t>2982</w:t>
+            </w:r>
+          </w:p>
+        </w:tc>
+      </w:tr>
+      <w:tr>
+        <w:tc>
+          <w:tcPr>
+            <w:tcW w:w="784" w:type="pct"/>
+            <w:shd w:val="clear" w:color="auto" w:fill="FFE599" w:themeFill="accent4" w:themeFillTint="66"/>
+          </w:tcPr>
+          <w:p>
+            <w:pPr>
+              <w:pStyle w:val="NoSpacing"/>
+              <w:rPr>
+                <w:rFonts w:cstheme="minorHAnsi"/>
+                <w:b/>
+                <w:bCs/>
+                <w:sz w:val="20"/>
+                <w:szCs w:val="20"/>
+              </w:rPr>
+            </w:pPr>
+            <w:r>
+              <w:rPr>
+                <w:rFonts w:cstheme="minorHAnsi"/>
+                <w:b/>
+                <w:bCs/>
+                <w:sz w:val="20"/>
+                <w:szCs w:val="20"/>
+              </w:rPr>
+              <w:t>Saving Status</w:t>
+            </w:r>
+          </w:p>
+        </w:tc>
+        <w:tc>
+          <w:tcPr>
+            <w:tcW w:w="734" w:type="pct"/>
+            <w:shd w:val="clear" w:color="auto" w:fill="FFF2CC" w:themeFill="accent4" w:themeFillTint="33"/>
+          </w:tcPr>
+          <w:p>
+            <w:pPr>
+              <w:pStyle w:val="NoSpacing"/>
+              <w:rPr>
+                <w:rFonts w:cstheme="minorHAnsi"/>
+                <w:sz w:val="20"/>
+                <w:szCs w:val="20"/>
+              </w:rPr>
+            </w:pPr>
+            <w:r>
+              <w:rPr>
+                <w:rFonts w:cstheme="minorHAnsi"/>
+                <w:sz w:val="20"/>
+                <w:szCs w:val="20"/>
+              </w:rPr>
+              <w:t>&lt;100</w:t>
+            </w:r>
+          </w:p>
+        </w:tc>
+        <w:tc>
+          <w:tcPr>
+            <w:tcW w:w="679" w:type="pct"/>
+            <w:shd w:val="clear" w:color="auto" w:fill="FBE4D5" w:themeFill="accent2" w:themeFillTint="33"/>
+          </w:tcPr>
+          <w:p>
+            <w:pPr>
+              <w:pStyle w:val="NoSpacing"/>
+              <w:rPr>
+                <w:rFonts w:cstheme="minorHAnsi"/>
+                <w:sz w:val="20"/>
+                <w:szCs w:val="20"/>
+              </w:rPr>
+            </w:pPr>
+            <w:r>
+              <w:rPr>
+                <w:rFonts w:cstheme="minorHAnsi"/>
+                <w:sz w:val="20"/>
+                <w:szCs w:val="20"/>
+              </w:rPr>
+              <w:t>&lt;100</w:t>
+            </w:r>
+          </w:p>
+        </w:tc>
+        <w:tc>
+          <w:tcPr>
+            <w:tcW w:w="657" w:type="pct"/>
+            <w:shd w:val="clear" w:color="auto" w:fill="FFF2CC" w:themeFill="accent4" w:themeFillTint="33"/>
+          </w:tcPr>
+          <w:p>
+            <w:pPr>
+              <w:pStyle w:val="NoSpacing"/>
+              <w:rPr>
+                <w:rFonts w:cstheme="minorHAnsi"/>
+                <w:sz w:val="20"/>
+                <w:szCs w:val="20"/>
+              </w:rPr>
+            </w:pPr>
+            <w:r>
+              <w:rPr>
+                <w:rFonts w:cstheme="minorHAnsi"/>
+                <w:sz w:val="20"/>
+                <w:szCs w:val="20"/>
+              </w:rPr>
+              <w:t>&lt;100</w:t>
+            </w:r>
+          </w:p>
+        </w:tc>
+        <w:tc>
+          <w:tcPr>
+            <w:tcW w:w="679" w:type="pct"/>
+            <w:shd w:val="clear" w:color="auto" w:fill="FBE4D5" w:themeFill="accent2" w:themeFillTint="33"/>
+          </w:tcPr>
+          <w:p>
+            <w:pPr>
+              <w:pStyle w:val="NoSpacing"/>
+              <w:rPr>
+                <w:rFonts w:cstheme="minorHAnsi"/>
+                <w:sz w:val="20"/>
+                <w:szCs w:val="20"/>
+              </w:rPr>
+            </w:pPr>
+            <w:r>
+              <w:rPr>
+                <w:rFonts w:cstheme="minorHAnsi"/>
+                <w:sz w:val="20"/>
+                <w:szCs w:val="20"/>
+              </w:rPr>
+              <w:t>&lt;100</w:t>
+            </w:r>
+          </w:p>
+        </w:tc>
+        <w:tc>
+          <w:tcPr>
+            <w:tcW w:w="769" w:type="pct"/>
+            <w:shd w:val="clear" w:color="auto" w:fill="FFF2CC" w:themeFill="accent4" w:themeFillTint="33"/>
+          </w:tcPr>
+          <w:p>
+            <w:pPr>
+              <w:pStyle w:val="NoSpacing"/>
+              <w:rPr>
+                <w:rFonts w:cstheme="minorHAnsi"/>
+                <w:sz w:val="20"/>
+                <w:szCs w:val="20"/>
+              </w:rPr>
+            </w:pPr>
+            <w:r>
+              <w:rPr>
+                <w:rFonts w:cstheme="minorHAnsi"/>
+                <w:sz w:val="20"/>
+                <w:szCs w:val="20"/>
+              </w:rPr>
+              <w:t>&lt;100</w:t>
+            </w:r>
+          </w:p>
+        </w:tc>
+        <w:tc>
+          <w:tcPr>
+            <w:tcW w:w="698" w:type="pct"/>
+            <w:shd w:val="clear" w:color="auto" w:fill="FBE4D5" w:themeFill="accent2" w:themeFillTint="33"/>
+          </w:tcPr>
+          <w:p>
+            <w:pPr>
+              <w:pStyle w:val="NoSpacing"/>
+              <w:rPr>
+                <w:rFonts w:cstheme="minorHAnsi"/>
+                <w:sz w:val="20"/>
+                <w:szCs w:val="20"/>
+              </w:rPr>
+            </w:pPr>
+            <w:r>
+              <w:rPr>
+                <w:rFonts w:cstheme="minorHAnsi"/>
+                <w:sz w:val="20"/>
+                <w:szCs w:val="20"/>
+              </w:rPr>
+              <w:t>&lt;100</w:t>
+            </w:r>
+          </w:p>
+        </w:tc>
+      </w:tr>
+      <w:tr>
+        <w:tc>
+          <w:tcPr>
+            <w:tcW w:w="784" w:type="pct"/>
+            <w:shd w:val="clear" w:color="auto" w:fill="FFE599" w:themeFill="accent4" w:themeFillTint="66"/>
+          </w:tcPr>
+          <w:p>
+            <w:pPr>
+              <w:pStyle w:val="NoSpacing"/>
+              <w:rPr>
+                <w:rFonts w:cstheme="minorHAnsi"/>
+                <w:b/>
+                <w:bCs/>
+                <w:sz w:val="20"/>
+                <w:szCs w:val="20"/>
+              </w:rPr>
+            </w:pPr>
+            <w:r>
+              <w:rPr>
+                <w:rFonts w:cstheme="minorHAnsi"/>
+                <w:b/>
+                <w:bCs/>
+                <w:sz w:val="20"/>
+                <w:szCs w:val="20"/>
+              </w:rPr>
+              <w:t>Employment</w:t>
+            </w:r>
+          </w:p>
+        </w:tc>
+        <w:tc>
+          <w:tcPr>
+            <w:tcW w:w="734" w:type="pct"/>
+            <w:shd w:val="clear" w:color="auto" w:fill="FFF2CC" w:themeFill="accent4" w:themeFillTint="33"/>
+          </w:tcPr>
+          <w:p>
+            <w:pPr>
+              <w:pStyle w:val="NoSpacing"/>
+              <w:rPr>
+                <w:rFonts w:cstheme="minorHAnsi"/>
+                <w:sz w:val="20"/>
+                <w:szCs w:val="20"/>
+              </w:rPr>
+            </w:pPr>
+            <w:r>
+              <w:rPr>
+                <w:rFonts w:cstheme="minorHAnsi"/>
+                <w:sz w:val="20"/>
+                <w:szCs w:val="20"/>
+              </w:rPr>
+              <w:t>0&lt;X&lt;4</w:t>
+            </w:r>
+          </w:p>
+        </w:tc>
+        <w:tc>
+          <w:tcPr>
+            <w:tcW w:w="679" w:type="pct"/>
+            <w:shd w:val="clear" w:color="auto" w:fill="FBE4D5" w:themeFill="accent2" w:themeFillTint="33"/>
+          </w:tcPr>
+          <w:p>
+            <w:pPr>
+              <w:pStyle w:val="NoSpacing"/>
+              <w:rPr>
+                <w:rFonts w:cstheme="minorHAnsi"/>
+                <w:sz w:val="20"/>
+                <w:szCs w:val="20"/>
+              </w:rPr>
+            </w:pPr>
+            <w:r>
+              <w:rPr>
+                <w:rFonts w:cstheme="minorHAnsi"/>
+                <w:sz w:val="20"/>
+                <w:szCs w:val="20"/>
+              </w:rPr>
+              <w:t>0&lt;X&lt;4</w:t>
+            </w:r>
+          </w:p>
+        </w:tc>
+        <w:tc>
+          <w:tcPr>
+            <w:tcW w:w="657" w:type="pct"/>
+            <w:shd w:val="clear" w:color="auto" w:fill="FFF2CC" w:themeFill="accent4" w:themeFillTint="33"/>
+          </w:tcPr>
+          <w:p>
+            <w:pPr>
+              <w:pStyle w:val="NoSpacing"/>
+              <w:rPr>
+                <w:rFonts w:cstheme="minorHAnsi"/>
+                <w:sz w:val="20"/>
+                <w:szCs w:val="20"/>
+              </w:rPr>
+            </w:pPr>
+            <w:r>
+              <w:rPr>
+                <w:rFonts w:cstheme="minorHAnsi"/>
+                <w:sz w:val="20"/>
+                <w:szCs w:val="20"/>
+              </w:rPr>
+              <w:t>&gt;=7</w:t>
+            </w:r>
+          </w:p>
+        </w:tc>
+        <w:tc>
+          <w:tcPr>
+            <w:tcW w:w="679" w:type="pct"/>
+            <w:shd w:val="clear" w:color="auto" w:fill="FBE4D5" w:themeFill="accent2" w:themeFillTint="33"/>
+          </w:tcPr>
+          <w:p>
+            <w:pPr>
+              <w:pStyle w:val="NoSpacing"/>
+              <w:rPr>
+                <w:rFonts w:cstheme="minorHAnsi"/>
+                <w:sz w:val="20"/>
+                <w:szCs w:val="20"/>
+              </w:rPr>
+            </w:pPr>
+            <w:r>
+              <w:rPr>
+                <w:rFonts w:cstheme="minorHAnsi"/>
+                <w:sz w:val="20"/>
+                <w:szCs w:val="20"/>
+              </w:rPr>
+              <w:t>&gt;=7</w:t>
+            </w:r>
+          </w:p>
+        </w:tc>
+        <w:tc>
+          <w:tcPr>
+            <w:tcW w:w="769" w:type="pct"/>
+            <w:shd w:val="clear" w:color="auto" w:fill="FFF2CC" w:themeFill="accent4" w:themeFillTint="33"/>
+          </w:tcPr>
+          <w:p>
+            <w:pPr>
+              <w:pStyle w:val="NoSpacing"/>
+              <w:rPr>
+                <w:rFonts w:cstheme="minorHAnsi"/>
+                <w:sz w:val="20"/>
+                <w:szCs w:val="20"/>
+              </w:rPr>
+            </w:pPr>
+            <w:r>
+              <w:rPr>
+                <w:rFonts w:cstheme="minorHAnsi"/>
+                <w:sz w:val="20"/>
+                <w:szCs w:val="20"/>
+              </w:rPr>
+              <w:t>0&lt;X&lt;4</w:t>
+            </w:r>
+          </w:p>
+        </w:tc>
+        <w:tc>
+          <w:tcPr>
+            <w:tcW w:w="698" w:type="pct"/>
+            <w:shd w:val="clear" w:color="auto" w:fill="FBE4D5" w:themeFill="accent2" w:themeFillTint="33"/>
+          </w:tcPr>
+          <w:p>
+            <w:pPr>
+              <w:pStyle w:val="NoSpacing"/>
+              <w:rPr>
+                <w:rFonts w:cstheme="minorHAnsi"/>
+                <w:sz w:val="20"/>
+                <w:szCs w:val="20"/>
+              </w:rPr>
+            </w:pPr>
+            <w:r>
+              <w:rPr>
+                <w:rFonts w:cstheme="minorHAnsi"/>
+                <w:sz w:val="20"/>
+                <w:szCs w:val="20"/>
+              </w:rPr>
+              <w:t>0&lt;X&lt;4</w:t>
+            </w:r>
+          </w:p>
+        </w:tc>
+      </w:tr>
+      <w:tr>
+        <w:tc>
+          <w:tcPr>
+            <w:tcW w:w="784" w:type="pct"/>
+            <w:shd w:val="clear" w:color="auto" w:fill="FFE599" w:themeFill="accent4" w:themeFillTint="66"/>
+          </w:tcPr>
+          <w:p>
+            <w:pPr>
+              <w:pStyle w:val="NoSpacing"/>
+              <w:rPr>
+                <w:rFonts w:cstheme="minorHAnsi"/>
+                <w:b/>
+                <w:bCs/>
+                <w:sz w:val="20"/>
+                <w:szCs w:val="20"/>
+              </w:rPr>
+            </w:pPr>
+            <w:r>
+              <w:rPr>
+                <w:rFonts w:cstheme="minorHAnsi"/>
+                <w:b/>
+                <w:bCs/>
+                <w:sz w:val="20"/>
+                <w:szCs w:val="20"/>
+              </w:rPr>
+              <w:t>Personal Status</w:t>
+            </w:r>
+          </w:p>
+        </w:tc>
+        <w:tc>
+          <w:tcPr>
+            <w:tcW w:w="734" w:type="pct"/>
+            <w:shd w:val="clear" w:color="auto" w:fill="FFF2CC" w:themeFill="accent4" w:themeFillTint="33"/>
+          </w:tcPr>
+          <w:p>
+            <w:pPr>
+              <w:pStyle w:val="NoSpacing"/>
+              <w:rPr>
+                <w:rFonts w:cstheme="minorHAnsi"/>
+                <w:sz w:val="20"/>
+                <w:szCs w:val="20"/>
+              </w:rPr>
+            </w:pPr>
+            <w:r>
+              <w:rPr>
+                <w:rFonts w:cstheme="minorHAnsi"/>
+                <w:sz w:val="20"/>
+                <w:szCs w:val="20"/>
+              </w:rPr>
+              <w:t>div/</w:t>
+            </w:r>
+            <w:proofErr w:type="spellStart"/>
+            <w:r>
+              <w:rPr>
+                <w:rFonts w:cstheme="minorHAnsi"/>
+                <w:sz w:val="20"/>
+                <w:szCs w:val="20"/>
+              </w:rPr>
+              <w:t>sep</w:t>
+            </w:r>
+            <w:proofErr w:type="spellEnd"/>
+            <w:r>
+              <w:rPr>
+                <w:rFonts w:cstheme="minorHAnsi"/>
+                <w:sz w:val="20"/>
+                <w:szCs w:val="20"/>
+              </w:rPr>
+              <w:t>/mar/</w:t>
+            </w:r>
+            <w:proofErr w:type="spellStart"/>
+            <w:r>
+              <w:rPr>
+                <w:rFonts w:cstheme="minorHAnsi"/>
+                <w:sz w:val="20"/>
+                <w:szCs w:val="20"/>
+              </w:rPr>
+              <w:t>wid</w:t>
+            </w:r>
+            <w:proofErr w:type="spellEnd"/>
+          </w:p>
+        </w:tc>
+        <w:tc>
+          <w:tcPr>
+            <w:tcW w:w="679" w:type="pct"/>
+            <w:shd w:val="clear" w:color="auto" w:fill="FBE4D5" w:themeFill="accent2" w:themeFillTint="33"/>
+          </w:tcPr>
+          <w:p>
+            <w:pPr>
+              <w:pStyle w:val="NoSpacing"/>
+              <w:rPr>
+                <w:rFonts w:cstheme="minorHAnsi"/>
+                <w:sz w:val="20"/>
+                <w:szCs w:val="20"/>
+              </w:rPr>
+            </w:pPr>
+            <w:r>
+              <w:rPr>
+                <w:rFonts w:cstheme="minorHAnsi"/>
+                <w:sz w:val="20"/>
+                <w:szCs w:val="20"/>
+              </w:rPr>
+              <w:t>div/</w:t>
+            </w:r>
+            <w:proofErr w:type="spellStart"/>
+            <w:r>
+              <w:rPr>
+                <w:rFonts w:cstheme="minorHAnsi"/>
+                <w:sz w:val="20"/>
+                <w:szCs w:val="20"/>
+              </w:rPr>
+              <w:t>sep</w:t>
+            </w:r>
+            <w:proofErr w:type="spellEnd"/>
+            <w:r>
+              <w:rPr>
+                <w:rFonts w:cstheme="minorHAnsi"/>
+                <w:sz w:val="20"/>
+                <w:szCs w:val="20"/>
+              </w:rPr>
+              <w:t>/mar/</w:t>
+            </w:r>
+            <w:proofErr w:type="spellStart"/>
+            <w:r>
+              <w:rPr>
+                <w:rFonts w:cstheme="minorHAnsi"/>
+                <w:sz w:val="20"/>
+                <w:szCs w:val="20"/>
+              </w:rPr>
+              <w:t>wid</w:t>
+            </w:r>
+            <w:proofErr w:type="spellEnd"/>
+          </w:p>
+        </w:tc>
+        <w:tc>
+          <w:tcPr>
+            <w:tcW w:w="657" w:type="pct"/>
+            <w:shd w:val="clear" w:color="auto" w:fill="FFF2CC" w:themeFill="accent4" w:themeFillTint="33"/>
+          </w:tcPr>
+          <w:p>
+            <w:pPr>
+              <w:pStyle w:val="NoSpacing"/>
+              <w:rPr>
+                <w:rFonts w:cstheme="minorHAnsi"/>
+                <w:sz w:val="20"/>
+                <w:szCs w:val="20"/>
+              </w:rPr>
+            </w:pPr>
+            <w:r>
+              <w:rPr>
+                <w:rFonts w:cstheme="minorHAnsi"/>
+                <w:sz w:val="20"/>
+                <w:szCs w:val="20"/>
+              </w:rPr>
+              <w:t>single</w:t>
+            </w:r>
+          </w:p>
+        </w:tc>
+        <w:tc>
+          <w:tcPr>
+            <w:tcW w:w="679" w:type="pct"/>
+            <w:shd w:val="clear" w:color="auto" w:fill="FBE4D5" w:themeFill="accent2" w:themeFillTint="33"/>
+          </w:tcPr>
+          <w:p>
+            <w:pPr>
+              <w:pStyle w:val="NoSpacing"/>
+              <w:rPr>
+                <w:rFonts w:cstheme="minorHAnsi"/>
+                <w:sz w:val="20"/>
+                <w:szCs w:val="20"/>
+              </w:rPr>
+            </w:pPr>
+            <w:r>
+              <w:rPr>
+                <w:rFonts w:cstheme="minorHAnsi"/>
+                <w:sz w:val="20"/>
+                <w:szCs w:val="20"/>
+              </w:rPr>
+              <w:t>div/</w:t>
+            </w:r>
+            <w:proofErr w:type="spellStart"/>
+            <w:r>
+              <w:rPr>
+                <w:rFonts w:cstheme="minorHAnsi"/>
+                <w:sz w:val="20"/>
+                <w:szCs w:val="20"/>
+              </w:rPr>
+              <w:t>sep</w:t>
+            </w:r>
+            <w:proofErr w:type="spellEnd"/>
+            <w:r>
+              <w:rPr>
+                <w:rFonts w:cstheme="minorHAnsi"/>
+                <w:sz w:val="20"/>
+                <w:szCs w:val="20"/>
+              </w:rPr>
+              <w:t>/mar/</w:t>
+            </w:r>
+            <w:proofErr w:type="spellStart"/>
+            <w:r>
+              <w:rPr>
+                <w:rFonts w:cstheme="minorHAnsi"/>
+                <w:sz w:val="20"/>
+                <w:szCs w:val="20"/>
+              </w:rPr>
+              <w:t>wid</w:t>
+            </w:r>
+            <w:proofErr w:type="spellEnd"/>
+          </w:p>
+        </w:tc>
+        <w:tc>
+          <w:tcPr>
+            <w:tcW w:w="769" w:type="pct"/>
+            <w:shd w:val="clear" w:color="auto" w:fill="FFF2CC" w:themeFill="accent4" w:themeFillTint="33"/>
+          </w:tcPr>
+          <w:p>
+            <w:pPr>
+              <w:pStyle w:val="NoSpacing"/>
+              <w:rPr>
+                <w:rFonts w:cstheme="minorHAnsi"/>
+                <w:sz w:val="20"/>
+                <w:szCs w:val="20"/>
+              </w:rPr>
+            </w:pPr>
+            <w:r>
+              <w:rPr>
+                <w:rFonts w:cstheme="minorHAnsi"/>
+                <w:sz w:val="20"/>
+                <w:szCs w:val="20"/>
+              </w:rPr>
+              <w:t>single</w:t>
+            </w:r>
+          </w:p>
+        </w:tc>
+        <w:tc>
+          <w:tcPr>
+            <w:tcW w:w="698" w:type="pct"/>
+            <w:shd w:val="clear" w:color="auto" w:fill="FBE4D5" w:themeFill="accent2" w:themeFillTint="33"/>
+          </w:tcPr>
+          <w:p>
+            <w:pPr>
+              <w:pStyle w:val="NoSpacing"/>
+              <w:rPr>
+                <w:rFonts w:cstheme="minorHAnsi"/>
+                <w:sz w:val="20"/>
+                <w:szCs w:val="20"/>
+              </w:rPr>
+            </w:pPr>
+            <w:r>
+              <w:rPr>
+                <w:rFonts w:cstheme="minorHAnsi"/>
+                <w:sz w:val="20"/>
+                <w:szCs w:val="20"/>
+              </w:rPr>
+              <w:t>single</w:t>
+            </w:r>
+          </w:p>
+        </w:tc>
+      </w:tr>
+      <w:tr>
+        <w:tc>
+          <w:tcPr>
+            <w:tcW w:w="784" w:type="pct"/>
+            <w:shd w:val="clear" w:color="auto" w:fill="FFE599" w:themeFill="accent4" w:themeFillTint="66"/>
+          </w:tcPr>
+          <w:p>
+            <w:pPr>
+              <w:pStyle w:val="NoSpacing"/>
+              <w:rPr>
+                <w:rFonts w:cstheme="minorHAnsi"/>
+                <w:b/>
+                <w:bCs/>
+                <w:sz w:val="20"/>
+                <w:szCs w:val="20"/>
+              </w:rPr>
+            </w:pPr>
+            <w:r>
+              <w:rPr>
+                <w:rFonts w:cstheme="minorHAnsi"/>
+                <w:b/>
+                <w:bCs/>
+                <w:sz w:val="20"/>
+                <w:szCs w:val="20"/>
+              </w:rPr>
+              <w:t>Age</w:t>
+            </w:r>
+          </w:p>
+        </w:tc>
+        <w:tc>
+          <w:tcPr>
+            <w:tcW w:w="734" w:type="pct"/>
+            <w:shd w:val="clear" w:color="auto" w:fill="FFF2CC" w:themeFill="accent4" w:themeFillTint="33"/>
+          </w:tcPr>
+          <w:p>
+            <w:pPr>
+              <w:pStyle w:val="NoSpacing"/>
+              <w:rPr>
+                <w:rFonts w:cstheme="minorHAnsi"/>
+                <w:sz w:val="20"/>
+                <w:szCs w:val="20"/>
+              </w:rPr>
+            </w:pPr>
+            <w:r>
+              <w:rPr>
+                <w:rFonts w:cstheme="minorHAnsi"/>
+                <w:sz w:val="20"/>
+                <w:szCs w:val="20"/>
+              </w:rPr>
+              <w:t>31</w:t>
+            </w:r>
+          </w:p>
+        </w:tc>
+        <w:tc>
+          <w:tcPr>
+            <w:tcW w:w="679" w:type="pct"/>
+            <w:shd w:val="clear" w:color="auto" w:fill="FBE4D5" w:themeFill="accent2" w:themeFillTint="33"/>
+          </w:tcPr>
+          <w:p>
+            <w:pPr>
+              <w:pStyle w:val="NoSpacing"/>
+              <w:rPr>
+                <w:rFonts w:cstheme="minorHAnsi"/>
+                <w:sz w:val="20"/>
+                <w:szCs w:val="20"/>
+              </w:rPr>
+            </w:pPr>
+            <w:r>
+              <w:rPr>
+                <w:rFonts w:cstheme="minorHAnsi"/>
+                <w:sz w:val="20"/>
+                <w:szCs w:val="20"/>
+              </w:rPr>
+              <w:t>29</w:t>
+            </w:r>
+          </w:p>
+        </w:tc>
+        <w:tc>
+          <w:tcPr>
+            <w:tcW w:w="657" w:type="pct"/>
+            <w:shd w:val="clear" w:color="auto" w:fill="FFF2CC" w:themeFill="accent4" w:themeFillTint="33"/>
+          </w:tcPr>
+          <w:p>
+            <w:pPr>
+              <w:pStyle w:val="NoSpacing"/>
+              <w:rPr>
+                <w:rFonts w:cstheme="minorHAnsi"/>
+                <w:sz w:val="20"/>
+                <w:szCs w:val="20"/>
+              </w:rPr>
+            </w:pPr>
+            <w:r>
+              <w:rPr>
+                <w:rFonts w:cstheme="minorHAnsi"/>
+                <w:sz w:val="20"/>
+                <w:szCs w:val="20"/>
+              </w:rPr>
+              <w:t>42</w:t>
+            </w:r>
+          </w:p>
+        </w:tc>
+        <w:tc>
+          <w:tcPr>
+            <w:tcW w:w="679" w:type="pct"/>
+            <w:shd w:val="clear" w:color="auto" w:fill="FBE4D5" w:themeFill="accent2" w:themeFillTint="33"/>
+          </w:tcPr>
+          <w:p>
+            <w:pPr>
+              <w:pStyle w:val="NoSpacing"/>
+              <w:rPr>
+                <w:rFonts w:cstheme="minorHAnsi"/>
+                <w:sz w:val="20"/>
+                <w:szCs w:val="20"/>
+              </w:rPr>
+            </w:pPr>
+            <w:r>
+              <w:rPr>
+                <w:rFonts w:cstheme="minorHAnsi"/>
+                <w:sz w:val="20"/>
+                <w:szCs w:val="20"/>
+              </w:rPr>
+              <w:t>42</w:t>
+            </w:r>
+          </w:p>
+        </w:tc>
+        <w:tc>
+          <w:tcPr>
+            <w:tcW w:w="769" w:type="pct"/>
+            <w:shd w:val="clear" w:color="auto" w:fill="FFF2CC" w:themeFill="accent4" w:themeFillTint="33"/>
+          </w:tcPr>
+          <w:p>
+            <w:pPr>
+              <w:pStyle w:val="NoSpacing"/>
+              <w:rPr>
+                <w:rFonts w:cstheme="minorHAnsi"/>
+                <w:sz w:val="20"/>
+                <w:szCs w:val="20"/>
+              </w:rPr>
+            </w:pPr>
+            <w:r>
+              <w:rPr>
+                <w:rFonts w:cstheme="minorHAnsi"/>
+                <w:sz w:val="20"/>
+                <w:szCs w:val="20"/>
+              </w:rPr>
+              <w:t>36</w:t>
+            </w:r>
+          </w:p>
+        </w:tc>
+        <w:tc>
+          <w:tcPr>
+            <w:tcW w:w="698" w:type="pct"/>
+            <w:shd w:val="clear" w:color="auto" w:fill="FBE4D5" w:themeFill="accent2" w:themeFillTint="33"/>
+          </w:tcPr>
+          <w:p>
+            <w:pPr>
+              <w:pStyle w:val="NoSpacing"/>
+              <w:rPr>
+                <w:rFonts w:cstheme="minorHAnsi"/>
+                <w:sz w:val="20"/>
+                <w:szCs w:val="20"/>
+              </w:rPr>
+            </w:pPr>
+            <w:r>
+              <w:rPr>
+                <w:rFonts w:cstheme="minorHAnsi"/>
+                <w:sz w:val="20"/>
+                <w:szCs w:val="20"/>
+              </w:rPr>
+              <w:t>37</w:t>
+            </w:r>
+          </w:p>
+        </w:tc>
+      </w:tr>
+      <w:tr>
+        <w:tc>
+          <w:tcPr>
+            <w:tcW w:w="784" w:type="pct"/>
+            <w:shd w:val="clear" w:color="auto" w:fill="FFE599" w:themeFill="accent4" w:themeFillTint="66"/>
+          </w:tcPr>
+          <w:p>
+            <w:pPr>
+              <w:pStyle w:val="NoSpacing"/>
+              <w:rPr>
+                <w:rFonts w:cstheme="minorHAnsi"/>
+                <w:b/>
+                <w:bCs/>
+                <w:sz w:val="20"/>
+                <w:szCs w:val="20"/>
+              </w:rPr>
+            </w:pPr>
+            <w:r>
+              <w:rPr>
+                <w:rFonts w:cstheme="minorHAnsi"/>
+                <w:b/>
+                <w:bCs/>
+                <w:sz w:val="20"/>
+                <w:szCs w:val="20"/>
+              </w:rPr>
+              <w:t>Job</w:t>
+            </w:r>
+          </w:p>
+        </w:tc>
+        <w:tc>
+          <w:tcPr>
+            <w:tcW w:w="734" w:type="pct"/>
+            <w:shd w:val="clear" w:color="auto" w:fill="FFF2CC" w:themeFill="accent4" w:themeFillTint="33"/>
+          </w:tcPr>
+          <w:p>
+            <w:pPr>
+              <w:pStyle w:val="NoSpacing"/>
+              <w:rPr>
+                <w:rFonts w:cstheme="minorHAnsi"/>
+                <w:sz w:val="20"/>
+                <w:szCs w:val="20"/>
+              </w:rPr>
+            </w:pPr>
+            <w:r>
+              <w:rPr>
+                <w:rFonts w:cstheme="minorHAnsi"/>
+                <w:sz w:val="20"/>
+                <w:szCs w:val="20"/>
+              </w:rPr>
+              <w:t>skilled</w:t>
+            </w:r>
+          </w:p>
+        </w:tc>
+        <w:tc>
+          <w:tcPr>
+            <w:tcW w:w="679" w:type="pct"/>
+            <w:shd w:val="clear" w:color="auto" w:fill="FBE4D5" w:themeFill="accent2" w:themeFillTint="33"/>
+          </w:tcPr>
+          <w:p>
+            <w:pPr>
+              <w:pStyle w:val="NoSpacing"/>
+              <w:rPr>
+                <w:rFonts w:cstheme="minorHAnsi"/>
+                <w:sz w:val="20"/>
+                <w:szCs w:val="20"/>
+              </w:rPr>
+            </w:pPr>
+            <w:r>
+              <w:rPr>
+                <w:rFonts w:cstheme="minorHAnsi"/>
+                <w:sz w:val="20"/>
+                <w:szCs w:val="20"/>
+              </w:rPr>
+              <w:t>skilled</w:t>
+            </w:r>
+          </w:p>
+        </w:tc>
+        <w:tc>
+          <w:tcPr>
+            <w:tcW w:w="657" w:type="pct"/>
+            <w:shd w:val="clear" w:color="auto" w:fill="FFF2CC" w:themeFill="accent4" w:themeFillTint="33"/>
+          </w:tcPr>
+          <w:p>
+            <w:pPr>
+              <w:pStyle w:val="NoSpacing"/>
+              <w:rPr>
+                <w:rFonts w:cstheme="minorHAnsi"/>
+                <w:sz w:val="20"/>
+                <w:szCs w:val="20"/>
+              </w:rPr>
+            </w:pPr>
+            <w:r>
+              <w:rPr>
+                <w:rFonts w:cstheme="minorHAnsi"/>
+                <w:sz w:val="20"/>
+                <w:szCs w:val="20"/>
+              </w:rPr>
+              <w:t>skilled</w:t>
+            </w:r>
+          </w:p>
+        </w:tc>
+        <w:tc>
+          <w:tcPr>
+            <w:tcW w:w="679" w:type="pct"/>
+            <w:shd w:val="clear" w:color="auto" w:fill="FBE4D5" w:themeFill="accent2" w:themeFillTint="33"/>
+          </w:tcPr>
+          <w:p>
+            <w:pPr>
+              <w:pStyle w:val="NoSpacing"/>
+              <w:rPr>
+                <w:rFonts w:cstheme="minorHAnsi"/>
+                <w:sz w:val="20"/>
+                <w:szCs w:val="20"/>
+              </w:rPr>
+            </w:pPr>
+            <w:r>
+              <w:rPr>
+                <w:rFonts w:cstheme="minorHAnsi"/>
+                <w:sz w:val="20"/>
+                <w:szCs w:val="20"/>
+              </w:rPr>
+              <w:t>skilled</w:t>
+            </w:r>
+          </w:p>
+        </w:tc>
+        <w:tc>
+          <w:tcPr>
+            <w:tcW w:w="769" w:type="pct"/>
+            <w:shd w:val="clear" w:color="auto" w:fill="FFF2CC" w:themeFill="accent4" w:themeFillTint="33"/>
+          </w:tcPr>
+          <w:p>
+            <w:pPr>
+              <w:pStyle w:val="NoSpacing"/>
+              <w:rPr>
+                <w:rFonts w:cstheme="minorHAnsi"/>
+                <w:sz w:val="20"/>
+                <w:szCs w:val="20"/>
+              </w:rPr>
+            </w:pPr>
+            <w:r>
+              <w:rPr>
+                <w:rFonts w:cstheme="minorHAnsi"/>
+                <w:sz w:val="20"/>
+                <w:szCs w:val="20"/>
+              </w:rPr>
+              <w:t>skilled</w:t>
+            </w:r>
+          </w:p>
+        </w:tc>
+        <w:tc>
+          <w:tcPr>
+            <w:tcW w:w="698" w:type="pct"/>
+            <w:shd w:val="clear" w:color="auto" w:fill="FBE4D5" w:themeFill="accent2" w:themeFillTint="33"/>
+          </w:tcPr>
+          <w:p>
+            <w:pPr>
+              <w:pStyle w:val="NoSpacing"/>
+              <w:rPr>
+                <w:rFonts w:cstheme="minorHAnsi"/>
+                <w:sz w:val="20"/>
+                <w:szCs w:val="20"/>
+              </w:rPr>
+            </w:pPr>
+            <w:r>
+              <w:rPr>
+                <w:rFonts w:cstheme="minorHAnsi"/>
+                <w:sz w:val="20"/>
+                <w:szCs w:val="20"/>
+              </w:rPr>
+              <w:t>unskilled</w:t>
+            </w:r>
+          </w:p>
+        </w:tc>
+      </w:tr>
+      <w:tr>
+        <w:tc>
+          <w:tcPr>
+            <w:tcW w:w="784" w:type="pct"/>
+            <w:shd w:val="clear" w:color="auto" w:fill="FFE599" w:themeFill="accent4" w:themeFillTint="66"/>
+          </w:tcPr>
+          <w:p>
+            <w:pPr>
+              <w:pStyle w:val="NoSpacing"/>
+              <w:rPr>
+                <w:rFonts w:cstheme="minorHAnsi"/>
+                <w:b/>
+                <w:bCs/>
+                <w:sz w:val="20"/>
+                <w:szCs w:val="20"/>
+              </w:rPr>
+            </w:pPr>
+            <w:r>
+              <w:rPr>
+                <w:rFonts w:cstheme="minorHAnsi"/>
+                <w:b/>
+                <w:bCs/>
+                <w:sz w:val="20"/>
+                <w:szCs w:val="20"/>
+              </w:rPr>
+              <w:t>Class</w:t>
+            </w:r>
+          </w:p>
+        </w:tc>
+        <w:tc>
+          <w:tcPr>
+            <w:tcW w:w="734" w:type="pct"/>
+            <w:shd w:val="clear" w:color="auto" w:fill="FFF2CC" w:themeFill="accent4" w:themeFillTint="33"/>
+          </w:tcPr>
+          <w:p>
+            <w:pPr>
+              <w:pStyle w:val="NoSpacing"/>
+              <w:rPr>
+                <w:rFonts w:cstheme="minorHAnsi"/>
+                <w:sz w:val="20"/>
+                <w:szCs w:val="20"/>
+              </w:rPr>
+            </w:pPr>
+            <w:r>
+              <w:rPr>
+                <w:rFonts w:cstheme="minorHAnsi"/>
+                <w:sz w:val="20"/>
+                <w:szCs w:val="20"/>
+              </w:rPr>
+              <w:t>good</w:t>
+            </w:r>
+          </w:p>
+        </w:tc>
+        <w:tc>
+          <w:tcPr>
+            <w:tcW w:w="679" w:type="pct"/>
+            <w:shd w:val="clear" w:color="auto" w:fill="FBE4D5" w:themeFill="accent2" w:themeFillTint="33"/>
+          </w:tcPr>
+          <w:p>
+            <w:pPr>
+              <w:pStyle w:val="NoSpacing"/>
+              <w:rPr>
+                <w:rFonts w:cstheme="minorHAnsi"/>
+                <w:sz w:val="20"/>
+                <w:szCs w:val="20"/>
+              </w:rPr>
+            </w:pPr>
+            <w:r>
+              <w:rPr>
+                <w:rFonts w:cstheme="minorHAnsi"/>
+                <w:sz w:val="20"/>
+                <w:szCs w:val="20"/>
+              </w:rPr>
+              <w:t>bad</w:t>
+            </w:r>
+          </w:p>
+        </w:tc>
+        <w:tc>
+          <w:tcPr>
+            <w:tcW w:w="657" w:type="pct"/>
+            <w:shd w:val="clear" w:color="auto" w:fill="FFF2CC" w:themeFill="accent4" w:themeFillTint="33"/>
+          </w:tcPr>
+          <w:p>
+            <w:pPr>
+              <w:pStyle w:val="NoSpacing"/>
+              <w:rPr>
+                <w:rFonts w:cstheme="minorHAnsi"/>
+                <w:sz w:val="20"/>
+                <w:szCs w:val="20"/>
+              </w:rPr>
+            </w:pPr>
+            <w:r>
+              <w:rPr>
+                <w:rFonts w:cstheme="minorHAnsi"/>
+                <w:sz w:val="20"/>
+                <w:szCs w:val="20"/>
+              </w:rPr>
+              <w:t>good</w:t>
+            </w:r>
+          </w:p>
+        </w:tc>
+        <w:tc>
+          <w:tcPr>
+            <w:tcW w:w="679" w:type="pct"/>
+            <w:shd w:val="clear" w:color="auto" w:fill="FBE4D5" w:themeFill="accent2" w:themeFillTint="33"/>
+          </w:tcPr>
+          <w:p>
+            <w:pPr>
+              <w:pStyle w:val="NoSpacing"/>
+              <w:rPr>
+                <w:rFonts w:cstheme="minorHAnsi"/>
+                <w:sz w:val="20"/>
+                <w:szCs w:val="20"/>
+              </w:rPr>
+            </w:pPr>
+            <w:r>
+              <w:rPr>
+                <w:rFonts w:cstheme="minorHAnsi"/>
+                <w:sz w:val="20"/>
+                <w:szCs w:val="20"/>
+              </w:rPr>
+              <w:t>bad</w:t>
+            </w:r>
+          </w:p>
+        </w:tc>
+        <w:tc>
+          <w:tcPr>
+            <w:tcW w:w="769" w:type="pct"/>
+            <w:shd w:val="clear" w:color="auto" w:fill="FFF2CC" w:themeFill="accent4" w:themeFillTint="33"/>
+          </w:tcPr>
+          <w:p>
+            <w:pPr>
+              <w:pStyle w:val="NoSpacing"/>
+              <w:rPr>
+                <w:rFonts w:cstheme="minorHAnsi"/>
+                <w:sz w:val="20"/>
+                <w:szCs w:val="20"/>
+              </w:rPr>
+            </w:pPr>
+            <w:r>
+              <w:rPr>
+                <w:rFonts w:cstheme="minorHAnsi"/>
+                <w:sz w:val="20"/>
+                <w:szCs w:val="20"/>
+              </w:rPr>
+              <w:t>bad</w:t>
+            </w:r>
+          </w:p>
+        </w:tc>
+        <w:tc>
+          <w:tcPr>
+            <w:tcW w:w="698" w:type="pct"/>
+            <w:shd w:val="clear" w:color="auto" w:fill="FBE4D5" w:themeFill="accent2" w:themeFillTint="33"/>
+          </w:tcPr>
+          <w:p>
+            <w:pPr>
+              <w:pStyle w:val="NoSpacing"/>
+              <w:rPr>
+                <w:rFonts w:cstheme="minorHAnsi"/>
+                <w:sz w:val="20"/>
+                <w:szCs w:val="20"/>
+              </w:rPr>
+            </w:pPr>
+            <w:r>
+              <w:rPr>
+                <w:rFonts w:cstheme="minorHAnsi"/>
+                <w:sz w:val="20"/>
+                <w:szCs w:val="20"/>
+              </w:rPr>
+              <w:t>good</w:t>
+            </w:r>
+          </w:p>
+        </w:tc>
+      </w:tr>
+    </w:tbl>
+    <w:p>
+      <w:pPr>
+        <w:pStyle w:val="NoSpacing"/>
+      </w:pPr>
     </w:p>
     <w:p>
       <w:pPr>

</xml_diff>